<commit_message>
Thêm sơ đồ chức năng
</commit_message>
<xml_diff>
--- a/Do_An_Mon_Hoc.docx
+++ b/Do_An_Mon_Hoc.docx
@@ -2462,6 +2462,45 @@
         <w:t>tài</w:t>
       </w:r>
       <w:proofErr w:type="spellEnd"/>
+    </w:p>
+    <w:p>
+      <w:r>
+        <w:drawing>
+          <wp:inline distT="0" distB="0" distL="0" distR="0" wp14:anchorId="6A90E0D9" wp14:editId="6DA3A449">
+            <wp:extent cx="5760085" cy="3094355"/>
+            <wp:effectExtent l="0" t="0" r="0" b="0"/>
+            <wp:docPr id="929369092" name="Picture 1"/>
+            <wp:cNvGraphicFramePr>
+              <a:graphicFrameLocks xmlns:a="http://schemas.openxmlformats.org/drawingml/2006/main" noChangeAspect="1"/>
+            </wp:cNvGraphicFramePr>
+            <a:graphic xmlns:a="http://schemas.openxmlformats.org/drawingml/2006/main">
+              <a:graphicData uri="http://schemas.openxmlformats.org/drawingml/2006/picture">
+                <pic:pic xmlns:pic="http://schemas.openxmlformats.org/drawingml/2006/picture">
+                  <pic:nvPicPr>
+                    <pic:cNvPr id="929369092" name=""/>
+                    <pic:cNvPicPr/>
+                  </pic:nvPicPr>
+                  <pic:blipFill>
+                    <a:blip r:embed="rId9"/>
+                    <a:stretch>
+                      <a:fillRect/>
+                    </a:stretch>
+                  </pic:blipFill>
+                  <pic:spPr>
+                    <a:xfrm>
+                      <a:off x="0" y="0"/>
+                      <a:ext cx="5760085" cy="3094355"/>
+                    </a:xfrm>
+                    <a:prstGeom prst="rect">
+                      <a:avLst/>
+                    </a:prstGeom>
+                  </pic:spPr>
+                </pic:pic>
+              </a:graphicData>
+            </a:graphic>
+          </wp:inline>
+        </w:drawing>
+      </w:r>
     </w:p>
     <w:p>
       <w:pPr>
@@ -3061,8 +3100,18 @@
           <w:sz w:val="26"/>
           <w:szCs w:val="26"/>
         </w:rPr>
-        <w:t>Health.</w:t>
-      </w:r>
+        <w:t>Health. Powered by Ada." Ada, 2024. [</w:t>
+      </w:r>
+      <w:proofErr w:type="spellStart"/>
+      <w:r>
+        <w:rPr>
+          <w:rFonts w:ascii="Times New Roman" w:eastAsia="Times New Roman" w:hAnsi="Times New Roman" w:cs="Times New Roman"/>
+          <w:sz w:val="26"/>
+          <w:szCs w:val="26"/>
+        </w:rPr>
+        <w:t>Trực</w:t>
+      </w:r>
+      <w:proofErr w:type="spellEnd"/>
       <w:r>
         <w:rPr>
           <w:rFonts w:ascii="Times New Roman" w:eastAsia="Times New Roman" w:hAnsi="Times New Roman" w:cs="Times New Roman"/>
@@ -3071,22 +3120,32 @@
         </w:rPr>
         <w:t xml:space="preserve"> </w:t>
       </w:r>
-      <w:r>
-        <w:rPr>
-          <w:rFonts w:ascii="Times New Roman" w:eastAsia="Times New Roman" w:hAnsi="Times New Roman" w:cs="Times New Roman"/>
-          <w:sz w:val="26"/>
-          <w:szCs w:val="26"/>
-        </w:rPr>
-        <w:t>Powered by Ada." Ada, 2024. [</w:t>
-      </w:r>
-      <w:proofErr w:type="spellStart"/>
-      <w:r>
-        <w:rPr>
-          <w:rFonts w:ascii="Times New Roman" w:eastAsia="Times New Roman" w:hAnsi="Times New Roman" w:cs="Times New Roman"/>
-          <w:sz w:val="26"/>
-          <w:szCs w:val="26"/>
-        </w:rPr>
-        <w:t>Trực</w:t>
+      <w:proofErr w:type="spellStart"/>
+      <w:r>
+        <w:rPr>
+          <w:rFonts w:ascii="Times New Roman" w:eastAsia="Times New Roman" w:hAnsi="Times New Roman" w:cs="Times New Roman"/>
+          <w:sz w:val="26"/>
+          <w:szCs w:val="26"/>
+        </w:rPr>
+        <w:t>tuyến</w:t>
+      </w:r>
+      <w:proofErr w:type="spellEnd"/>
+      <w:r>
+        <w:rPr>
+          <w:rFonts w:ascii="Times New Roman" w:eastAsia="Times New Roman" w:hAnsi="Times New Roman" w:cs="Times New Roman"/>
+          <w:sz w:val="26"/>
+          <w:szCs w:val="26"/>
+        </w:rPr>
+        <w:t xml:space="preserve">]. </w:t>
+      </w:r>
+      <w:proofErr w:type="spellStart"/>
+      <w:r>
+        <w:rPr>
+          <w:rFonts w:ascii="Times New Roman" w:eastAsia="Times New Roman" w:hAnsi="Times New Roman" w:cs="Times New Roman"/>
+          <w:sz w:val="26"/>
+          <w:szCs w:val="26"/>
+        </w:rPr>
+        <w:t>Có</w:t>
       </w:r>
       <w:proofErr w:type="spellEnd"/>
       <w:r>
@@ -3104,25 +3163,7 @@
           <w:sz w:val="26"/>
           <w:szCs w:val="26"/>
         </w:rPr>
-        <w:t>tuyến</w:t>
-      </w:r>
-      <w:proofErr w:type="spellEnd"/>
-      <w:r>
-        <w:rPr>
-          <w:rFonts w:ascii="Times New Roman" w:eastAsia="Times New Roman" w:hAnsi="Times New Roman" w:cs="Times New Roman"/>
-          <w:sz w:val="26"/>
-          <w:szCs w:val="26"/>
-        </w:rPr>
-        <w:t xml:space="preserve">]. </w:t>
-      </w:r>
-      <w:proofErr w:type="spellStart"/>
-      <w:r>
-        <w:rPr>
-          <w:rFonts w:ascii="Times New Roman" w:eastAsia="Times New Roman" w:hAnsi="Times New Roman" w:cs="Times New Roman"/>
-          <w:sz w:val="26"/>
-          <w:szCs w:val="26"/>
-        </w:rPr>
-        <w:t>Có</w:t>
+        <w:t>sẵn</w:t>
       </w:r>
       <w:proofErr w:type="spellEnd"/>
       <w:r>
@@ -3140,24 +3181,6 @@
           <w:sz w:val="26"/>
           <w:szCs w:val="26"/>
         </w:rPr>
-        <w:t>sẵn</w:t>
-      </w:r>
-      <w:proofErr w:type="spellEnd"/>
-      <w:r>
-        <w:rPr>
-          <w:rFonts w:ascii="Times New Roman" w:eastAsia="Times New Roman" w:hAnsi="Times New Roman" w:cs="Times New Roman"/>
-          <w:sz w:val="26"/>
-          <w:szCs w:val="26"/>
-        </w:rPr>
-        <w:t xml:space="preserve"> </w:t>
-      </w:r>
-      <w:proofErr w:type="spellStart"/>
-      <w:r>
-        <w:rPr>
-          <w:rFonts w:ascii="Times New Roman" w:eastAsia="Times New Roman" w:hAnsi="Times New Roman" w:cs="Times New Roman"/>
-          <w:sz w:val="26"/>
-          <w:szCs w:val="26"/>
-        </w:rPr>
         <w:t>tại</w:t>
       </w:r>
       <w:proofErr w:type="spellEnd"/>
@@ -3169,7 +3192,7 @@
         </w:rPr>
         <w:t xml:space="preserve">: </w:t>
       </w:r>
-      <w:hyperlink r:id="rId9" w:tgtFrame="_new" w:history="1">
+      <w:hyperlink r:id="rId10" w:tgtFrame="_new" w:history="1">
         <w:r>
           <w:rPr>
             <w:rStyle w:val="Hyperlink"/>
@@ -3293,7 +3316,7 @@
         </w:rPr>
         <w:t xml:space="preserve">: </w:t>
       </w:r>
-      <w:hyperlink r:id="rId10" w:tgtFrame="_new" w:history="1">
+      <w:hyperlink r:id="rId11" w:tgtFrame="_new" w:history="1">
         <w:r>
           <w:rPr>
             <w:rStyle w:val="Hyperlink"/>
@@ -3471,7 +3494,7 @@
         </w:rPr>
         <w:t xml:space="preserve">: </w:t>
       </w:r>
-      <w:hyperlink r:id="rId11" w:tgtFrame="_new" w:history="1">
+      <w:hyperlink r:id="rId12" w:tgtFrame="_new" w:history="1">
         <w:r>
           <w:rPr>
             <w:rStyle w:val="Hyperlink"/>
@@ -3739,7 +3762,7 @@
         </w:rPr>
         <w:t xml:space="preserve">: </w:t>
       </w:r>
-      <w:hyperlink r:id="rId12" w:tgtFrame="_new" w:history="1">
+      <w:hyperlink r:id="rId13" w:tgtFrame="_new" w:history="1">
         <w:r>
           <w:rPr>
             <w:rStyle w:val="Hyperlink"/>
@@ -3917,7 +3940,7 @@
         </w:rPr>
         <w:t xml:space="preserve">: </w:t>
       </w:r>
-      <w:hyperlink r:id="rId13" w:tgtFrame="_new" w:history="1">
+      <w:hyperlink r:id="rId14" w:tgtFrame="_new" w:history="1">
         <w:r>
           <w:rPr>
             <w:rStyle w:val="Hyperlink"/>
@@ -4455,7 +4478,7 @@
         </w:rPr>
         <w:t xml:space="preserve">: </w:t>
       </w:r>
-      <w:hyperlink r:id="rId14" w:tgtFrame="_new" w:history="1">
+      <w:hyperlink r:id="rId15" w:tgtFrame="_new" w:history="1">
         <w:r>
           <w:rPr>
             <w:rStyle w:val="Hyperlink"/>
@@ -4468,8 +4491,8 @@
       </w:hyperlink>
     </w:p>
     <w:sectPr>
-      <w:headerReference w:type="default" r:id="rId15"/>
-      <w:footerReference w:type="default" r:id="rId16"/>
+      <w:headerReference w:type="default" r:id="rId16"/>
+      <w:footerReference w:type="default" r:id="rId17"/>
       <w:pgSz w:w="11906" w:h="16838"/>
       <w:pgMar w:top="1134" w:right="1134" w:bottom="1134" w:left="1701" w:header="720" w:footer="0" w:gutter="0"/>
       <w:pgBorders w:zOrder="back" w:display="firstPage" w:offsetFrom="page">
@@ -6735,6 +6758,7 @@
   <w:style w:type="character" w:default="1" w:styleId="DefaultParagraphFont">
     <w:name w:val="Default Paragraph Font"/>
     <w:uiPriority w:val="1"/>
+    <w:semiHidden/>
     <w:unhideWhenUsed/>
   </w:style>
   <w:style w:type="table" w:default="1" w:styleId="TableNormal">

</xml_diff>